<commit_message>
Ajout des fichiers EA (diagramme)
</commit_message>
<xml_diff>
--- a/Scenario Nominale - GAB - Authentification.docx
+++ b/Scenario Nominale - GAB - Authentification.docx
@@ -195,7 +195,29 @@
           <w:sz w:val="24"/>
           <w:szCs w:val="24"/>
         </w:rPr>
-        <w:t xml:space="preserve">2 </w:t>
+        <w:t>2 Le système vérifie la carte</w:t>
+      </w:r>
+    </w:p>
+    <w:p>
+      <w:pPr>
+        <w:rPr>
+          <w:sz w:val="24"/>
+          <w:szCs w:val="24"/>
+        </w:rPr>
+      </w:pPr>
+      <w:r>
+        <w:rPr>
+          <w:sz w:val="24"/>
+          <w:szCs w:val="24"/>
+        </w:rPr>
+        <w:t>3</w:t>
+      </w:r>
+      <w:r>
+        <w:rPr>
+          <w:sz w:val="24"/>
+          <w:szCs w:val="24"/>
+        </w:rPr>
+        <w:t xml:space="preserve"> </w:t>
       </w:r>
       <w:r>
         <w:rPr>
@@ -217,7 +239,14 @@
           <w:sz w:val="24"/>
           <w:szCs w:val="24"/>
         </w:rPr>
-        <w:t xml:space="preserve">3 </w:t>
+        <w:t>4</w:t>
+      </w:r>
+      <w:r>
+        <w:rPr>
+          <w:sz w:val="24"/>
+          <w:szCs w:val="24"/>
+        </w:rPr>
+        <w:t xml:space="preserve"> </w:t>
       </w:r>
       <w:r>
         <w:rPr>
@@ -246,7 +275,14 @@
           <w:sz w:val="24"/>
           <w:szCs w:val="24"/>
         </w:rPr>
-        <w:t>4 Passage du niveau de privilège à Client ou Client Banque</w:t>
+        <w:t>5</w:t>
+      </w:r>
+      <w:r>
+        <w:rPr>
+          <w:sz w:val="24"/>
+          <w:szCs w:val="24"/>
+        </w:rPr>
+        <w:t xml:space="preserve"> Passage du niveau de privilège à Client ou Client Banque</w:t>
       </w:r>
     </w:p>
     <w:p>
@@ -285,7 +321,21 @@
           <w:sz w:val="24"/>
           <w:szCs w:val="24"/>
         </w:rPr>
-        <w:t xml:space="preserve">E1 </w:t>
+        <w:t>E</w:t>
+      </w:r>
+      <w:r>
+        <w:rPr>
+          <w:sz w:val="24"/>
+          <w:szCs w:val="24"/>
+        </w:rPr>
+        <w:t>2</w:t>
+      </w:r>
+      <w:r>
+        <w:rPr>
+          <w:sz w:val="24"/>
+          <w:szCs w:val="24"/>
+        </w:rPr>
+        <w:t xml:space="preserve"> </w:t>
       </w:r>
       <w:r>
         <w:rPr>
@@ -308,7 +358,21 @@
           <w:sz w:val="24"/>
           <w:szCs w:val="24"/>
         </w:rPr>
-        <w:t>E1b</w:t>
+        <w:t>E</w:t>
+      </w:r>
+      <w:r>
+        <w:rPr>
+          <w:sz w:val="24"/>
+          <w:szCs w:val="24"/>
+        </w:rPr>
+        <w:t>2</w:t>
+      </w:r>
+      <w:r>
+        <w:rPr>
+          <w:sz w:val="24"/>
+          <w:szCs w:val="24"/>
+        </w:rPr>
+        <w:t>b</w:t>
       </w:r>
       <w:r>
         <w:rPr>
@@ -345,7 +409,7 @@
           <w:sz w:val="24"/>
           <w:szCs w:val="24"/>
         </w:rPr>
-        <w:t>3</w:t>
+        <w:t>4</w:t>
       </w:r>
       <w:r>
         <w:rPr>
@@ -375,7 +439,21 @@
           <w:sz w:val="24"/>
           <w:szCs w:val="24"/>
         </w:rPr>
-        <w:t>E3 L’utilisateur s’est trompé 3 fois ou moins et reviens à 2</w:t>
+        <w:t>E</w:t>
+      </w:r>
+      <w:r>
+        <w:rPr>
+          <w:sz w:val="24"/>
+          <w:szCs w:val="24"/>
+        </w:rPr>
+        <w:t>4</w:t>
+      </w:r>
+      <w:r>
+        <w:rPr>
+          <w:sz w:val="24"/>
+          <w:szCs w:val="24"/>
+        </w:rPr>
+        <w:t xml:space="preserve"> L’utilisateur s’est trompé 3 fois ou moins et reviens à 2</w:t>
       </w:r>
     </w:p>
     <w:p>

</xml_diff>